<commit_message>
trabalho final 4 AD
</commit_message>
<xml_diff>
--- a/Documentos/Artigo/maria gabriella-fidelis de melo-ad-ufpe-2018.docx
+++ b/Documentos/Artigo/maria gabriella-fidelis de melo-ad-ufpe-2018.docx
@@ -8,8 +8,6 @@
         <w:spacing w:line="360" w:lineRule="auto"/>
         <w:jc w:val="both"/>
       </w:pPr>
-      <w:bookmarkStart w:id="0" w:name="_GoBack"/>
-      <w:bookmarkEnd w:id="0"/>
       <w:r>
         <w:rPr>
           <w:b/>
@@ -2949,7 +2947,6 @@
       <w:pPr>
         <w:spacing w:after="240" w:line="360" w:lineRule="auto"/>
         <w:ind w:firstLine="720"/>
-        <w:jc w:val="center"/>
         <w:rPr>
           <w:rFonts w:ascii="Times" w:hAnsi="Times"/>
           <w:b/>
@@ -2999,11 +2996,10 @@
           <w:szCs w:val="20"/>
           <w:lang w:val="pt-BR"/>
         </w:rPr>
-        <w:lastRenderedPageBreak/>
         <w:drawing>
-          <wp:inline distT="0" distB="0" distL="0" distR="0" wp14:anchorId="09A506C0" wp14:editId="7D965FFD">
-            <wp:extent cx="5396230" cy="3320415"/>
-            <wp:effectExtent l="0" t="0" r="1270" b="0"/>
+          <wp:inline distT="0" distB="0" distL="0" distR="0" wp14:anchorId="09A506C0" wp14:editId="46F85FD3">
+            <wp:extent cx="3979322" cy="2448561"/>
+            <wp:effectExtent l="0" t="0" r="0" b="2540"/>
             <wp:docPr id="2" name="Imagem 2"/>
             <wp:cNvGraphicFramePr>
               <a:graphicFrameLocks xmlns:a="http://schemas.openxmlformats.org/drawingml/2006/main" noChangeAspect="1"/>
@@ -3030,7 +3026,7 @@
                   <pic:spPr>
                     <a:xfrm>
                       <a:off x="0" y="0"/>
-                      <a:ext cx="5396230" cy="3320415"/>
+                      <a:ext cx="3992938" cy="2456939"/>
                     </a:xfrm>
                     <a:prstGeom prst="rect">
                       <a:avLst/>
@@ -3061,7 +3057,7 @@
           <w:szCs w:val="20"/>
           <w:lang w:val="pt-BR"/>
         </w:rPr>
-        <w:t>Elaboração própria (2019</w:t>
+        <w:t xml:space="preserve">Fonte: </w:t>
       </w:r>
       <w:r>
         <w:rPr>
@@ -3071,6 +3067,16 @@
           <w:szCs w:val="20"/>
           <w:lang w:val="pt-BR"/>
         </w:rPr>
+        <w:t>Elaboração própria (2019</w:t>
+      </w:r>
+      <w:r>
+        <w:rPr>
+          <w:rFonts w:ascii="Times" w:hAnsi="Times"/>
+          <w:iCs/>
+          <w:sz w:val="20"/>
+          <w:szCs w:val="20"/>
+          <w:lang w:val="pt-BR"/>
+        </w:rPr>
         <w:t>) a partir do LAPOP (2006-2016/17).</w:t>
       </w:r>
     </w:p>
@@ -3088,6 +3094,7 @@
         <w:rPr>
           <w:rFonts w:ascii="Times" w:hAnsi="Times"/>
         </w:rPr>
+        <w:lastRenderedPageBreak/>
         <w:t xml:space="preserve">Embora o tema seja pertinente e a violência tenha sido considerada mais grave que o próprio desemprego, variável relacionada a teoria do voto econômico, </w:t>
       </w:r>
       <w:r>
@@ -3466,15 +3473,7 @@
           <w:rFonts w:ascii="Times" w:hAnsi="Times"/>
           <w:lang w:val="pt-BR"/>
         </w:rPr>
-        <w:t xml:space="preserve"> (LAPOP), para a população brasileira entre os anos de </w:t>
-      </w:r>
-      <w:r>
-        <w:rPr>
-          <w:rFonts w:ascii="Times" w:hAnsi="Times"/>
-          <w:lang w:val="pt-BR"/>
-        </w:rPr>
-        <w:lastRenderedPageBreak/>
-        <w:t xml:space="preserve">2006 e 2016/2017. O objetivo principal é </w:t>
+        <w:t xml:space="preserve"> (LAPOP), para a população brasileira entre os anos de 2006 e 2016/2017. O objetivo principal é </w:t>
       </w:r>
       <w:r>
         <w:rPr>
@@ -3589,7 +3588,6 @@
       <w:pPr>
         <w:pStyle w:val="CorpoA"/>
         <w:spacing w:line="360" w:lineRule="auto"/>
-        <w:jc w:val="center"/>
         <w:rPr>
           <w:rStyle w:val="Nenhum"/>
           <w:b/>
@@ -4208,6 +4206,7 @@
                 <w:sz w:val="20"/>
                 <w:szCs w:val="20"/>
               </w:rPr>
+              <w:lastRenderedPageBreak/>
               <w:t>Hipótese</w:t>
             </w:r>
             <w:proofErr w:type="spellEnd"/>
@@ -4394,6 +4393,55 @@
     </w:tbl>
     <w:p>
       <w:pPr>
+        <w:spacing w:after="240" w:line="360" w:lineRule="auto"/>
+        <w:jc w:val="both"/>
+        <w:rPr>
+          <w:rStyle w:val="Nenhum"/>
+          <w:rFonts w:ascii="Times" w:hAnsi="Times"/>
+          <w:sz w:val="20"/>
+          <w:szCs w:val="20"/>
+          <w:lang w:val="pt-BR"/>
+        </w:rPr>
+      </w:pPr>
+      <w:r>
+        <w:rPr>
+          <w:rFonts w:ascii="Times" w:hAnsi="Times"/>
+          <w:sz w:val="20"/>
+          <w:szCs w:val="20"/>
+          <w:lang w:val="pt-BR"/>
+        </w:rPr>
+        <w:t>Fonte: Elaboração pr</w:t>
+      </w:r>
+      <w:r>
+        <w:rPr>
+          <w:rFonts w:ascii="Times" w:hAnsi="Times"/>
+          <w:sz w:val="20"/>
+          <w:szCs w:val="20"/>
+          <w:lang w:val="pt-BR"/>
+        </w:rPr>
+        <w:t xml:space="preserve">ópria </w:t>
+      </w:r>
+      <w:r>
+        <w:rPr>
+          <w:rFonts w:ascii="Times" w:hAnsi="Times"/>
+          <w:sz w:val="20"/>
+          <w:szCs w:val="20"/>
+          <w:lang w:val="pt-BR"/>
+        </w:rPr>
+        <w:t>(2019)</w:t>
+      </w:r>
+      <w:r>
+        <w:rPr>
+          <w:rFonts w:ascii="Times" w:hAnsi="Times"/>
+          <w:sz w:val="20"/>
+          <w:szCs w:val="20"/>
+          <w:lang w:val="pt-BR"/>
+        </w:rPr>
+        <w:t>.</w:t>
+      </w:r>
+    </w:p>
+    <w:p>
+      <w:pPr>
         <w:pStyle w:val="CorpoA"/>
         <w:spacing w:line="360" w:lineRule="auto"/>
         <w:jc w:val="both"/>
@@ -4401,6 +4449,301 @@
           <w:rStyle w:val="Nenhum"/>
           <w:b/>
           <w:bCs/>
+        </w:rPr>
+      </w:pPr>
+    </w:p>
+    <w:p>
+      <w:pPr>
+        <w:spacing w:after="240" w:line="360" w:lineRule="auto"/>
+        <w:jc w:val="both"/>
+        <w:rPr>
+          <w:rFonts w:ascii="Times" w:hAnsi="Times"/>
+          <w:b/>
+          <w:bCs/>
+        </w:rPr>
+      </w:pPr>
+      <w:r>
+        <w:rPr>
+          <w:rFonts w:ascii="Times" w:hAnsi="Times"/>
+          <w:b/>
+          <w:bCs/>
+        </w:rPr>
+        <w:t xml:space="preserve"> Banco de dados</w:t>
+      </w:r>
+    </w:p>
+    <w:p>
+      <w:pPr>
+        <w:spacing w:after="240" w:line="360" w:lineRule="auto"/>
+        <w:ind w:firstLine="720"/>
+        <w:jc w:val="both"/>
+        <w:rPr>
+          <w:rFonts w:ascii="Times" w:hAnsi="Times"/>
+          <w:lang w:val="pt-BR"/>
+        </w:rPr>
+      </w:pPr>
+      <w:r>
+        <w:rPr>
+          <w:rFonts w:ascii="Times" w:hAnsi="Times"/>
+          <w:lang w:val="pt-BR"/>
+        </w:rPr>
+        <w:t>Para criar o banco de dados</w:t>
+      </w:r>
+      <w:r>
+        <w:rPr>
+          <w:rFonts w:ascii="Times" w:hAnsi="Times"/>
+          <w:vertAlign w:val="superscript"/>
+        </w:rPr>
+        <w:footnoteReference w:id="3"/>
+      </w:r>
+      <w:r>
+        <w:rPr>
+          <w:rFonts w:ascii="Times" w:hAnsi="Times"/>
+          <w:lang w:val="pt-BR"/>
+        </w:rPr>
+        <w:t xml:space="preserve">, as variáveis do modelo foram extraídas dos </w:t>
+      </w:r>
+      <w:proofErr w:type="spellStart"/>
+      <w:r>
+        <w:rPr>
+          <w:rFonts w:ascii="Times" w:hAnsi="Times"/>
+          <w:i/>
+          <w:iCs/>
+          <w:lang w:val="pt-BR"/>
+        </w:rPr>
+        <w:t>surveys</w:t>
+      </w:r>
+      <w:proofErr w:type="spellEnd"/>
+      <w:r>
+        <w:rPr>
+          <w:rFonts w:ascii="Times" w:hAnsi="Times"/>
+          <w:lang w:val="pt-BR"/>
+        </w:rPr>
+        <w:t xml:space="preserve"> amostrais aplicados no Brasil, a cada dois anos a partir de 2006 até 2016/2017, disponibilizados pelo o </w:t>
+      </w:r>
+      <w:proofErr w:type="spellStart"/>
+      <w:r>
+        <w:rPr>
+          <w:rFonts w:ascii="Times" w:hAnsi="Times"/>
+          <w:i/>
+          <w:iCs/>
+          <w:lang w:val="pt-BR"/>
+        </w:rPr>
+        <w:t>Latin</w:t>
+      </w:r>
+      <w:proofErr w:type="spellEnd"/>
+      <w:r>
+        <w:rPr>
+          <w:rFonts w:ascii="Times" w:hAnsi="Times"/>
+          <w:i/>
+          <w:iCs/>
+          <w:lang w:val="pt-BR"/>
+        </w:rPr>
+        <w:t xml:space="preserve"> American </w:t>
+      </w:r>
+      <w:proofErr w:type="spellStart"/>
+      <w:r>
+        <w:rPr>
+          <w:rFonts w:ascii="Times" w:hAnsi="Times"/>
+          <w:i/>
+          <w:iCs/>
+          <w:lang w:val="pt-BR"/>
+        </w:rPr>
+        <w:t>Public</w:t>
+      </w:r>
+      <w:proofErr w:type="spellEnd"/>
+      <w:r>
+        <w:rPr>
+          <w:rFonts w:ascii="Times" w:hAnsi="Times"/>
+          <w:i/>
+          <w:iCs/>
+          <w:lang w:val="pt-BR"/>
+        </w:rPr>
+        <w:t xml:space="preserve"> </w:t>
+      </w:r>
+      <w:proofErr w:type="spellStart"/>
+      <w:r>
+        <w:rPr>
+          <w:rFonts w:ascii="Times" w:hAnsi="Times"/>
+          <w:i/>
+          <w:iCs/>
+          <w:lang w:val="pt-BR"/>
+        </w:rPr>
+        <w:t>Opinion</w:t>
+      </w:r>
+      <w:proofErr w:type="spellEnd"/>
+      <w:r>
+        <w:rPr>
+          <w:rFonts w:ascii="Times" w:hAnsi="Times"/>
+          <w:i/>
+          <w:iCs/>
+          <w:lang w:val="pt-BR"/>
+        </w:rPr>
+        <w:t xml:space="preserve"> Project</w:t>
+      </w:r>
+      <w:r>
+        <w:rPr>
+          <w:rFonts w:ascii="Times" w:hAnsi="Times"/>
+          <w:lang w:val="pt-BR"/>
+        </w:rPr>
+        <w:t xml:space="preserve"> (LAPOP), instituição que oferece pesquisas de opinião pública e comportamento democrático abrangendo os países americanos. O recorte temporal foi delimitado entre os anos de 2006 e 2016/2017 devido à disponibilidade dos dados.  </w:t>
+      </w:r>
+    </w:p>
+    <w:p>
+      <w:pPr>
+        <w:spacing w:after="240" w:line="360" w:lineRule="auto"/>
+        <w:ind w:firstLine="720"/>
+        <w:jc w:val="both"/>
+        <w:rPr>
+          <w:rFonts w:ascii="Times" w:hAnsi="Times"/>
+          <w:lang w:val="pt-BR"/>
+        </w:rPr>
+      </w:pPr>
+      <w:r>
+        <w:rPr>
+          <w:rFonts w:ascii="Times" w:hAnsi="Times"/>
+          <w:lang w:val="pt-BR"/>
+        </w:rPr>
+        <w:t xml:space="preserve">O principal objetivo é criar inferências válidas sobre a relação entre </w:t>
+      </w:r>
+      <w:r>
+        <w:rPr>
+          <w:rFonts w:ascii="Times" w:hAnsi="Times"/>
+          <w:i/>
+          <w:iCs/>
+          <w:lang w:val="pt-BR"/>
+        </w:rPr>
+        <w:t>democracia</w:t>
+      </w:r>
+      <w:r>
+        <w:rPr>
+          <w:rFonts w:ascii="Times" w:hAnsi="Times"/>
+          <w:i/>
+          <w:iCs/>
+          <w:lang w:val="pt-BR"/>
+        </w:rPr>
+        <w:t xml:space="preserve"> </w:t>
+      </w:r>
+      <w:r>
+        <w:rPr>
+          <w:rFonts w:ascii="Times" w:hAnsi="Times"/>
+          <w:lang w:val="pt-BR"/>
+        </w:rPr>
+        <w:t xml:space="preserve">e </w:t>
+      </w:r>
+      <w:r>
+        <w:rPr>
+          <w:rFonts w:ascii="Times" w:hAnsi="Times"/>
+          <w:i/>
+          <w:iCs/>
+          <w:lang w:val="pt-BR"/>
+        </w:rPr>
+        <w:t>violência</w:t>
+      </w:r>
+      <w:r>
+        <w:rPr>
+          <w:rFonts w:ascii="Times" w:hAnsi="Times"/>
+          <w:lang w:val="pt-BR"/>
+        </w:rPr>
+        <w:t xml:space="preserve">. </w:t>
+      </w:r>
+      <w:r>
+        <w:rPr>
+          <w:rFonts w:ascii="Times" w:hAnsi="Times"/>
+          <w:lang w:val="pt-BR"/>
+        </w:rPr>
+        <w:t>A variável dependente</w:t>
+      </w:r>
+      <w:r>
+        <w:rPr>
+          <w:rFonts w:ascii="Times" w:hAnsi="Times"/>
+          <w:lang w:val="pt-BR"/>
+        </w:rPr>
+        <w:t xml:space="preserve"> de interesse deste estud</w:t>
+      </w:r>
+      <w:r>
+        <w:rPr>
+          <w:rFonts w:ascii="Times" w:hAnsi="Times"/>
+          <w:lang w:val="pt-BR"/>
+        </w:rPr>
+        <w:t>o é</w:t>
+      </w:r>
+      <w:r>
+        <w:rPr>
+          <w:rFonts w:ascii="Times" w:hAnsi="Times"/>
+          <w:lang w:val="pt-BR"/>
+        </w:rPr>
+        <w:t xml:space="preserve"> </w:t>
+      </w:r>
+      <w:r>
+        <w:rPr>
+          <w:rFonts w:ascii="Times" w:hAnsi="Times"/>
+          <w:i/>
+          <w:iCs/>
+          <w:lang w:val="pt-BR"/>
+        </w:rPr>
+        <w:t xml:space="preserve">avaliação </w:t>
+      </w:r>
+      <w:r>
+        <w:rPr>
+          <w:rFonts w:ascii="Times" w:hAnsi="Times"/>
+          <w:i/>
+          <w:iCs/>
+          <w:lang w:val="pt-BR"/>
+        </w:rPr>
+        <w:t>democracia</w:t>
+      </w:r>
+      <w:r>
+        <w:rPr>
+          <w:rFonts w:ascii="Times" w:hAnsi="Times"/>
+          <w:lang w:val="pt-BR"/>
+        </w:rPr>
+        <w:t>; e a independente é</w:t>
+      </w:r>
+      <w:r>
+        <w:rPr>
+          <w:rFonts w:ascii="Times" w:hAnsi="Times"/>
+          <w:lang w:val="pt-BR"/>
+        </w:rPr>
+        <w:t xml:space="preserve"> </w:t>
+      </w:r>
+      <w:r>
+        <w:rPr>
+          <w:rFonts w:ascii="Times" w:hAnsi="Times"/>
+          <w:i/>
+          <w:iCs/>
+          <w:lang w:val="pt-BR"/>
+        </w:rPr>
+        <w:t>saliência do problema da violência para os brasileiros</w:t>
+      </w:r>
+      <w:r>
+        <w:rPr>
+          <w:rFonts w:ascii="Times" w:hAnsi="Times"/>
+          <w:lang w:val="pt-BR"/>
+        </w:rPr>
+        <w:t>. Abaixo, estão</w:t>
+      </w:r>
+      <w:r>
+        <w:rPr>
+          <w:rFonts w:ascii="Times" w:hAnsi="Times"/>
+          <w:lang w:val="pt-BR"/>
+        </w:rPr>
+        <w:t xml:space="preserve"> as variáveis dependente e independente </w:t>
+      </w:r>
+      <w:r>
+        <w:rPr>
+          <w:rFonts w:ascii="Times" w:hAnsi="Times"/>
+          <w:lang w:val="pt-BR"/>
+        </w:rPr>
+        <w:t>e sua classificação:</w:t>
+      </w:r>
+    </w:p>
+    <w:p>
+      <w:pPr>
+        <w:spacing w:after="240" w:line="360" w:lineRule="auto"/>
+        <w:ind w:firstLine="720"/>
+        <w:jc w:val="both"/>
+        <w:rPr>
+          <w:rFonts w:ascii="Times" w:hAnsi="Times"/>
           <w:lang w:val="pt-BR"/>
         </w:rPr>
       </w:pPr>
@@ -4409,304 +4752,6 @@
       <w:pPr>
         <w:pStyle w:val="CorpoA"/>
         <w:spacing w:line="360" w:lineRule="auto"/>
-        <w:jc w:val="both"/>
-        <w:rPr>
-          <w:rStyle w:val="Nenhum"/>
-          <w:b/>
-          <w:bCs/>
-        </w:rPr>
-      </w:pPr>
-    </w:p>
-    <w:p>
-      <w:pPr>
-        <w:spacing w:after="240" w:line="360" w:lineRule="auto"/>
-        <w:jc w:val="both"/>
-        <w:rPr>
-          <w:rFonts w:ascii="Times" w:hAnsi="Times"/>
-          <w:b/>
-          <w:bCs/>
-        </w:rPr>
-      </w:pPr>
-      <w:r>
-        <w:rPr>
-          <w:rFonts w:ascii="Times" w:hAnsi="Times"/>
-          <w:b/>
-          <w:bCs/>
-        </w:rPr>
-        <w:t xml:space="preserve"> Banco de dados</w:t>
-      </w:r>
-    </w:p>
-    <w:p>
-      <w:pPr>
-        <w:spacing w:after="240" w:line="360" w:lineRule="auto"/>
-        <w:ind w:firstLine="720"/>
-        <w:jc w:val="both"/>
-        <w:rPr>
-          <w:rFonts w:ascii="Times" w:hAnsi="Times"/>
-          <w:lang w:val="pt-BR"/>
-        </w:rPr>
-      </w:pPr>
-      <w:r>
-        <w:rPr>
-          <w:rFonts w:ascii="Times" w:hAnsi="Times"/>
-          <w:lang w:val="pt-BR"/>
-        </w:rPr>
-        <w:t>Para criar o banco de dados</w:t>
-      </w:r>
-      <w:r>
-        <w:rPr>
-          <w:rFonts w:ascii="Times" w:hAnsi="Times"/>
-          <w:vertAlign w:val="superscript"/>
-        </w:rPr>
-        <w:footnoteReference w:id="3"/>
-      </w:r>
-      <w:r>
-        <w:rPr>
-          <w:rFonts w:ascii="Times" w:hAnsi="Times"/>
-          <w:lang w:val="pt-BR"/>
-        </w:rPr>
-        <w:t xml:space="preserve">, as variáveis do modelo foram extraídas dos </w:t>
-      </w:r>
-      <w:proofErr w:type="spellStart"/>
-      <w:r>
-        <w:rPr>
-          <w:rFonts w:ascii="Times" w:hAnsi="Times"/>
-          <w:i/>
-          <w:iCs/>
-          <w:lang w:val="pt-BR"/>
-        </w:rPr>
-        <w:t>surveys</w:t>
-      </w:r>
-      <w:proofErr w:type="spellEnd"/>
-      <w:r>
-        <w:rPr>
-          <w:rFonts w:ascii="Times" w:hAnsi="Times"/>
-          <w:lang w:val="pt-BR"/>
-        </w:rPr>
-        <w:t xml:space="preserve"> amostrais aplicados no Brasil, a cada dois anos a partir de 2006 até 2016/2017, disponibilizados pelo o </w:t>
-      </w:r>
-      <w:proofErr w:type="spellStart"/>
-      <w:r>
-        <w:rPr>
-          <w:rFonts w:ascii="Times" w:hAnsi="Times"/>
-          <w:i/>
-          <w:iCs/>
-          <w:lang w:val="pt-BR"/>
-        </w:rPr>
-        <w:t>Latin</w:t>
-      </w:r>
-      <w:proofErr w:type="spellEnd"/>
-      <w:r>
-        <w:rPr>
-          <w:rFonts w:ascii="Times" w:hAnsi="Times"/>
-          <w:i/>
-          <w:iCs/>
-          <w:lang w:val="pt-BR"/>
-        </w:rPr>
-        <w:t xml:space="preserve"> American </w:t>
-      </w:r>
-      <w:proofErr w:type="spellStart"/>
-      <w:r>
-        <w:rPr>
-          <w:rFonts w:ascii="Times" w:hAnsi="Times"/>
-          <w:i/>
-          <w:iCs/>
-          <w:lang w:val="pt-BR"/>
-        </w:rPr>
-        <w:t>Public</w:t>
-      </w:r>
-      <w:proofErr w:type="spellEnd"/>
-      <w:r>
-        <w:rPr>
-          <w:rFonts w:ascii="Times" w:hAnsi="Times"/>
-          <w:i/>
-          <w:iCs/>
-          <w:lang w:val="pt-BR"/>
-        </w:rPr>
-        <w:t xml:space="preserve"> </w:t>
-      </w:r>
-      <w:proofErr w:type="spellStart"/>
-      <w:r>
-        <w:rPr>
-          <w:rFonts w:ascii="Times" w:hAnsi="Times"/>
-          <w:i/>
-          <w:iCs/>
-          <w:lang w:val="pt-BR"/>
-        </w:rPr>
-        <w:t>Opinion</w:t>
-      </w:r>
-      <w:proofErr w:type="spellEnd"/>
-      <w:r>
-        <w:rPr>
-          <w:rFonts w:ascii="Times" w:hAnsi="Times"/>
-          <w:i/>
-          <w:iCs/>
-          <w:lang w:val="pt-BR"/>
-        </w:rPr>
-        <w:t xml:space="preserve"> Project</w:t>
-      </w:r>
-      <w:r>
-        <w:rPr>
-          <w:rFonts w:ascii="Times" w:hAnsi="Times"/>
-          <w:lang w:val="pt-BR"/>
-        </w:rPr>
-        <w:t xml:space="preserve"> (LAPOP), instituição que oferece pesquisas de opinião pública e comportamento democrático abrangendo os países americanos. O recorte temporal foi delimitado entre os anos de 2006 e 2016/2017 devido à disponibilidade dos dados.  </w:t>
-      </w:r>
-    </w:p>
-    <w:p>
-      <w:pPr>
-        <w:spacing w:after="240" w:line="360" w:lineRule="auto"/>
-        <w:ind w:firstLine="720"/>
-        <w:jc w:val="both"/>
-        <w:rPr>
-          <w:rFonts w:ascii="Times" w:hAnsi="Times"/>
-          <w:lang w:val="pt-BR"/>
-        </w:rPr>
-      </w:pPr>
-      <w:r>
-        <w:rPr>
-          <w:rFonts w:ascii="Times" w:hAnsi="Times"/>
-          <w:lang w:val="pt-BR"/>
-        </w:rPr>
-        <w:t xml:space="preserve">O principal objetivo é criar inferências válidas sobre a relação entre </w:t>
-      </w:r>
-      <w:r>
-        <w:rPr>
-          <w:rFonts w:ascii="Times" w:hAnsi="Times"/>
-          <w:i/>
-          <w:iCs/>
-          <w:lang w:val="pt-BR"/>
-        </w:rPr>
-        <w:t>democracia</w:t>
-      </w:r>
-      <w:r>
-        <w:rPr>
-          <w:rFonts w:ascii="Times" w:hAnsi="Times"/>
-          <w:i/>
-          <w:iCs/>
-          <w:lang w:val="pt-BR"/>
-        </w:rPr>
-        <w:t xml:space="preserve"> </w:t>
-      </w:r>
-      <w:r>
-        <w:rPr>
-          <w:rFonts w:ascii="Times" w:hAnsi="Times"/>
-          <w:lang w:val="pt-BR"/>
-        </w:rPr>
-        <w:t xml:space="preserve">e </w:t>
-      </w:r>
-      <w:r>
-        <w:rPr>
-          <w:rFonts w:ascii="Times" w:hAnsi="Times"/>
-          <w:i/>
-          <w:iCs/>
-          <w:lang w:val="pt-BR"/>
-        </w:rPr>
-        <w:t>violência</w:t>
-      </w:r>
-      <w:r>
-        <w:rPr>
-          <w:rFonts w:ascii="Times" w:hAnsi="Times"/>
-          <w:lang w:val="pt-BR"/>
-        </w:rPr>
-        <w:t xml:space="preserve">. </w:t>
-      </w:r>
-      <w:r>
-        <w:rPr>
-          <w:rFonts w:ascii="Times" w:hAnsi="Times"/>
-          <w:lang w:val="pt-BR"/>
-        </w:rPr>
-        <w:t>A variável dependente</w:t>
-      </w:r>
-      <w:r>
-        <w:rPr>
-          <w:rFonts w:ascii="Times" w:hAnsi="Times"/>
-          <w:lang w:val="pt-BR"/>
-        </w:rPr>
-        <w:t xml:space="preserve"> de interesse deste estud</w:t>
-      </w:r>
-      <w:r>
-        <w:rPr>
-          <w:rFonts w:ascii="Times" w:hAnsi="Times"/>
-          <w:lang w:val="pt-BR"/>
-        </w:rPr>
-        <w:t>o é</w:t>
-      </w:r>
-      <w:r>
-        <w:rPr>
-          <w:rFonts w:ascii="Times" w:hAnsi="Times"/>
-          <w:lang w:val="pt-BR"/>
-        </w:rPr>
-        <w:t xml:space="preserve"> </w:t>
-      </w:r>
-      <w:r>
-        <w:rPr>
-          <w:rFonts w:ascii="Times" w:hAnsi="Times"/>
-          <w:i/>
-          <w:iCs/>
-          <w:lang w:val="pt-BR"/>
-        </w:rPr>
-        <w:t xml:space="preserve">avaliação </w:t>
-      </w:r>
-      <w:r>
-        <w:rPr>
-          <w:rFonts w:ascii="Times" w:hAnsi="Times"/>
-          <w:i/>
-          <w:iCs/>
-          <w:lang w:val="pt-BR"/>
-        </w:rPr>
-        <w:t>democracia</w:t>
-      </w:r>
-      <w:r>
-        <w:rPr>
-          <w:rFonts w:ascii="Times" w:hAnsi="Times"/>
-          <w:lang w:val="pt-BR"/>
-        </w:rPr>
-        <w:t>; e a independente é</w:t>
-      </w:r>
-      <w:r>
-        <w:rPr>
-          <w:rFonts w:ascii="Times" w:hAnsi="Times"/>
-          <w:lang w:val="pt-BR"/>
-        </w:rPr>
-        <w:t xml:space="preserve"> </w:t>
-      </w:r>
-      <w:r>
-        <w:rPr>
-          <w:rFonts w:ascii="Times" w:hAnsi="Times"/>
-          <w:i/>
-          <w:iCs/>
-          <w:lang w:val="pt-BR"/>
-        </w:rPr>
-        <w:t>saliência do problema da violência para os brasileiros</w:t>
-      </w:r>
-      <w:r>
-        <w:rPr>
-          <w:rFonts w:ascii="Times" w:hAnsi="Times"/>
-          <w:lang w:val="pt-BR"/>
-        </w:rPr>
-        <w:t>. Abaixo, estão</w:t>
-      </w:r>
-      <w:r>
-        <w:rPr>
-          <w:rFonts w:ascii="Times" w:hAnsi="Times"/>
-          <w:lang w:val="pt-BR"/>
-        </w:rPr>
-        <w:t xml:space="preserve"> as variáveis dependente e independente </w:t>
-      </w:r>
-      <w:r>
-        <w:rPr>
-          <w:rFonts w:ascii="Times" w:hAnsi="Times"/>
-          <w:lang w:val="pt-BR"/>
-        </w:rPr>
-        <w:t>e sua classificação:</w:t>
-      </w:r>
-    </w:p>
-    <w:p>
-      <w:pPr>
-        <w:pStyle w:val="CorpoA"/>
-        <w:spacing w:line="360" w:lineRule="auto"/>
-        <w:jc w:val="center"/>
         <w:rPr>
           <w:rStyle w:val="Nenhum"/>
           <w:b/>
@@ -5192,13 +5237,50 @@
     <w:p>
       <w:pPr>
         <w:spacing w:after="240" w:line="360" w:lineRule="auto"/>
-        <w:ind w:firstLine="720"/>
-        <w:jc w:val="both"/>
-        <w:rPr>
-          <w:rFonts w:ascii="Times" w:hAnsi="Times"/>
-          <w:lang w:val="pt-BR"/>
-        </w:rPr>
-      </w:pPr>
+        <w:jc w:val="both"/>
+        <w:rPr>
+          <w:rFonts w:ascii="Times" w:hAnsi="Times"/>
+          <w:sz w:val="20"/>
+          <w:szCs w:val="20"/>
+          <w:lang w:val="pt-BR"/>
+        </w:rPr>
+      </w:pPr>
+      <w:r>
+        <w:rPr>
+          <w:rFonts w:ascii="Times" w:hAnsi="Times"/>
+          <w:sz w:val="20"/>
+          <w:szCs w:val="20"/>
+          <w:lang w:val="pt-BR"/>
+        </w:rPr>
+        <w:t>Fonte: Elaboração pr</w:t>
+      </w:r>
+      <w:r>
+        <w:rPr>
+          <w:rFonts w:ascii="Times" w:hAnsi="Times"/>
+          <w:sz w:val="20"/>
+          <w:szCs w:val="20"/>
+          <w:lang w:val="pt-BR"/>
+        </w:rPr>
+        <w:t xml:space="preserve">ópria </w:t>
+      </w:r>
+      <w:r>
+        <w:rPr>
+          <w:rFonts w:ascii="Times" w:hAnsi="Times"/>
+          <w:sz w:val="20"/>
+          <w:szCs w:val="20"/>
+          <w:lang w:val="pt-BR"/>
+        </w:rPr>
+        <w:t>(2019)</w:t>
+      </w:r>
+      <w:r>
+        <w:rPr>
+          <w:rFonts w:ascii="Times" w:hAnsi="Times"/>
+          <w:sz w:val="20"/>
+          <w:szCs w:val="20"/>
+          <w:lang w:val="pt-BR"/>
+        </w:rPr>
+        <w:t>.</w:t>
+      </w:r>
     </w:p>
     <w:p>
       <w:pPr>
@@ -5215,7 +5297,15 @@
           <w:rFonts w:ascii="Times" w:hAnsi="Times"/>
           <w:lang w:val="pt-BR"/>
         </w:rPr>
-        <w:t>Em primeiro lugar, deve-se salientar que uma Regressão logística ordinal o mesmo objetivo de uma regressão linear tradicional, que é o de encontrar o melhor ajuste e o modelo mais parcimonioso e clinicamente interpretável para descrever a relação entre uma variável dependente e um conjunto de variáveis independentes. Contudo, o que diferencia uma regressão logística ordinal de uma linear, é que sua variável resposta é ordinal, ou sej</w:t>
+        <w:t xml:space="preserve">Em primeiro lugar, deve-se salientar que uma Regressão logística ordinal o mesmo objetivo de uma regressão linear tradicional, que é o de encontrar o melhor ajuste e o modelo mais parcimonioso e clinicamente interpretável para descrever a relação entre uma variável dependente e um conjunto de variáveis independentes. Contudo, o que diferencia uma regressão logística ordinal de uma linear, é que sua variável resposta é </w:t>
+      </w:r>
+      <w:r>
+        <w:rPr>
+          <w:rFonts w:ascii="Times" w:hAnsi="Times"/>
+          <w:lang w:val="pt-BR"/>
+        </w:rPr>
+        <w:lastRenderedPageBreak/>
+        <w:t>ordinal, ou sej</w:t>
       </w:r>
       <w:r>
         <w:rPr>
@@ -5235,7 +5325,6 @@
     <w:p>
       <w:pPr>
         <w:spacing w:after="213" w:line="360" w:lineRule="auto"/>
-        <w:ind w:firstLine="720"/>
         <w:jc w:val="both"/>
         <w:rPr>
           <w:rFonts w:ascii="Times" w:hAnsi="Times"/>
@@ -5299,7 +5388,7 @@
         </w:trPr>
         <w:tc>
           <w:tcPr>
-            <w:tcW w:w="3789" w:type="dxa"/>
+            <w:tcW w:w="3796" w:type="dxa"/>
             <w:gridSpan w:val="2"/>
             <w:shd w:val="clear" w:color="auto" w:fill="auto"/>
             <w:tcMar>
@@ -5371,7 +5460,7 @@
         </w:tc>
         <w:tc>
           <w:tcPr>
-            <w:tcW w:w="1967" w:type="dxa"/>
+            <w:tcW w:w="1977" w:type="dxa"/>
           </w:tcPr>
           <w:p>
             <w:pPr>
@@ -5399,7 +5488,7 @@
         </w:tc>
         <w:tc>
           <w:tcPr>
-            <w:tcW w:w="3512" w:type="dxa"/>
+            <w:tcW w:w="3495" w:type="dxa"/>
           </w:tcPr>
           <w:p>
             <w:pPr>
@@ -5467,7 +5556,7 @@
         </w:tc>
         <w:tc>
           <w:tcPr>
-            <w:tcW w:w="2094" w:type="dxa"/>
+            <w:tcW w:w="2086" w:type="dxa"/>
             <w:shd w:val="clear" w:color="auto" w:fill="FEFFFE"/>
             <w:tcMar>
               <w:top w:w="60" w:type="dxa"/>
@@ -5551,7 +5640,7 @@
         </w:tc>
         <w:tc>
           <w:tcPr>
-            <w:tcW w:w="1967" w:type="dxa"/>
+            <w:tcW w:w="1977" w:type="dxa"/>
           </w:tcPr>
           <w:p>
             <w:pPr>
@@ -5621,7 +5710,7 @@
         </w:tc>
         <w:tc>
           <w:tcPr>
-            <w:tcW w:w="3512" w:type="dxa"/>
+            <w:tcW w:w="3495" w:type="dxa"/>
           </w:tcPr>
           <w:p>
             <w:pPr>
@@ -5723,7 +5812,7 @@
         </w:tc>
         <w:tc>
           <w:tcPr>
-            <w:tcW w:w="2094" w:type="dxa"/>
+            <w:tcW w:w="2086" w:type="dxa"/>
             <w:shd w:val="clear" w:color="auto" w:fill="FEFFFE"/>
             <w:tcMar>
               <w:top w:w="60" w:type="dxa"/>
@@ -5789,7 +5878,7 @@
         </w:tc>
         <w:tc>
           <w:tcPr>
-            <w:tcW w:w="1967" w:type="dxa"/>
+            <w:tcW w:w="1977" w:type="dxa"/>
           </w:tcPr>
           <w:p>
             <w:pPr>
@@ -5826,7 +5915,7 @@
         </w:tc>
         <w:tc>
           <w:tcPr>
-            <w:tcW w:w="3512" w:type="dxa"/>
+            <w:tcW w:w="3495" w:type="dxa"/>
           </w:tcPr>
           <w:p>
             <w:pPr>
@@ -5866,14 +5955,51 @@
     </w:tbl>
     <w:p>
       <w:pPr>
-        <w:spacing w:after="213" w:line="360" w:lineRule="auto"/>
-        <w:ind w:firstLine="720"/>
-        <w:jc w:val="both"/>
-        <w:rPr>
-          <w:rFonts w:ascii="Times" w:hAnsi="Times"/>
-          <w:lang w:val="pt-BR"/>
-        </w:rPr>
-      </w:pPr>
+        <w:spacing w:after="240" w:line="360" w:lineRule="auto"/>
+        <w:jc w:val="both"/>
+        <w:rPr>
+          <w:rFonts w:ascii="Times" w:hAnsi="Times"/>
+          <w:sz w:val="20"/>
+          <w:szCs w:val="20"/>
+          <w:lang w:val="pt-BR"/>
+        </w:rPr>
+      </w:pPr>
+      <w:r>
+        <w:rPr>
+          <w:rFonts w:ascii="Times" w:hAnsi="Times"/>
+          <w:sz w:val="20"/>
+          <w:szCs w:val="20"/>
+          <w:lang w:val="pt-BR"/>
+        </w:rPr>
+        <w:t>Fonte: Elaboração pr</w:t>
+      </w:r>
+      <w:r>
+        <w:rPr>
+          <w:rFonts w:ascii="Times" w:hAnsi="Times"/>
+          <w:sz w:val="20"/>
+          <w:szCs w:val="20"/>
+          <w:lang w:val="pt-BR"/>
+        </w:rPr>
+        <w:t xml:space="preserve">ópria </w:t>
+      </w:r>
+      <w:r>
+        <w:rPr>
+          <w:rFonts w:ascii="Times" w:hAnsi="Times"/>
+          <w:sz w:val="20"/>
+          <w:szCs w:val="20"/>
+          <w:lang w:val="pt-BR"/>
+        </w:rPr>
+        <w:t>(2019)</w:t>
+      </w:r>
+      <w:r>
+        <w:rPr>
+          <w:rFonts w:ascii="Times" w:hAnsi="Times"/>
+          <w:sz w:val="20"/>
+          <w:szCs w:val="20"/>
+          <w:lang w:val="pt-BR"/>
+        </w:rPr>
+        <w:t>.</w:t>
+      </w:r>
     </w:p>
     <w:p>
       <w:pPr>
@@ -6042,7 +6168,6 @@
           <w:iCs/>
           <w:lang w:val="pt-BR"/>
         </w:rPr>
-        <w:lastRenderedPageBreak/>
         <w:t xml:space="preserve">H1- indivíduos que consideram que a violência é o problema mais grave do país, avaliam </w:t>
       </w:r>
       <w:r>
@@ -6115,6 +6240,28 @@
     <w:p>
       <w:pPr>
         <w:spacing w:after="240" w:line="360" w:lineRule="auto"/>
+        <w:ind w:firstLine="720"/>
+        <w:jc w:val="both"/>
+        <w:rPr>
+          <w:rFonts w:ascii="Times" w:eastAsia="Times" w:hAnsi="Times" w:cs="Times"/>
+          <w:lang w:val="pt-BR"/>
+        </w:rPr>
+      </w:pPr>
+    </w:p>
+    <w:p>
+      <w:pPr>
+        <w:spacing w:after="240" w:line="360" w:lineRule="auto"/>
+        <w:ind w:firstLine="720"/>
+        <w:jc w:val="both"/>
+        <w:rPr>
+          <w:rFonts w:ascii="Times" w:eastAsia="Times" w:hAnsi="Times" w:cs="Times"/>
+          <w:lang w:val="pt-BR"/>
+        </w:rPr>
+      </w:pPr>
+    </w:p>
+    <w:p>
+      <w:pPr>
+        <w:spacing w:after="240" w:line="360" w:lineRule="auto"/>
         <w:jc w:val="both"/>
         <w:rPr>
           <w:rFonts w:ascii="Times" w:hAnsi="Times"/>
@@ -6122,34 +6269,13 @@
           <w:lang w:val="pt-BR"/>
         </w:rPr>
       </w:pPr>
-    </w:p>
-    <w:p>
-      <w:pPr>
-        <w:spacing w:after="240" w:line="360" w:lineRule="auto"/>
-        <w:jc w:val="both"/>
+      <w:r>
         <w:rPr>
           <w:rFonts w:ascii="Times" w:hAnsi="Times"/>
           <w:b/>
           <w:lang w:val="pt-BR"/>
         </w:rPr>
-      </w:pPr>
-    </w:p>
-    <w:p>
-      <w:pPr>
-        <w:spacing w:after="240" w:line="360" w:lineRule="auto"/>
-        <w:jc w:val="both"/>
-        <w:rPr>
-          <w:rFonts w:ascii="Times" w:hAnsi="Times"/>
-          <w:b/>
-          <w:lang w:val="pt-BR"/>
-        </w:rPr>
-      </w:pPr>
-      <w:r>
-        <w:rPr>
-          <w:rFonts w:ascii="Times" w:hAnsi="Times"/>
-          <w:b/>
-          <w:lang w:val="pt-BR"/>
-        </w:rPr>
+        <w:lastRenderedPageBreak/>
         <w:tab/>
       </w:r>
       <w:r>
@@ -6223,6 +6349,7 @@
                 <w:bCs/>
                 <w:sz w:val="20"/>
                 <w:szCs w:val="20"/>
+                <w:lang w:val="pt-BR"/>
               </w:rPr>
               <w:t xml:space="preserve">                                                                                                      </w:t>
             </w:r>
@@ -6499,17 +6626,52 @@
     </w:p>
     <w:p>
       <w:pPr>
-        <w:pStyle w:val="CorpoA"/>
-        <w:spacing w:line="360" w:lineRule="auto"/>
-        <w:jc w:val="both"/>
-        <w:rPr>
-          <w:rStyle w:val="Nenhum"/>
-          <w:b/>
-          <w:bCs/>
+        <w:spacing w:after="240" w:line="360" w:lineRule="auto"/>
+        <w:jc w:val="both"/>
+        <w:rPr>
+          <w:rStyle w:val="Nenhum"/>
+          <w:rFonts w:ascii="Times" w:hAnsi="Times"/>
           <w:sz w:val="20"/>
           <w:szCs w:val="20"/>
-        </w:rPr>
-      </w:pPr>
+          <w:lang w:val="pt-BR"/>
+        </w:rPr>
+      </w:pPr>
+      <w:r>
+        <w:rPr>
+          <w:rFonts w:ascii="Times" w:hAnsi="Times"/>
+          <w:sz w:val="20"/>
+          <w:szCs w:val="20"/>
+          <w:lang w:val="pt-BR"/>
+        </w:rPr>
+        <w:t>Fonte: Elaboração pr</w:t>
+      </w:r>
+      <w:r>
+        <w:rPr>
+          <w:rFonts w:ascii="Times" w:hAnsi="Times"/>
+          <w:sz w:val="20"/>
+          <w:szCs w:val="20"/>
+          <w:lang w:val="pt-BR"/>
+        </w:rPr>
+        <w:t xml:space="preserve">ópria </w:t>
+      </w:r>
+      <w:r>
+        <w:rPr>
+          <w:rFonts w:ascii="Times" w:hAnsi="Times"/>
+          <w:sz w:val="20"/>
+          <w:szCs w:val="20"/>
+          <w:lang w:val="pt-BR"/>
+        </w:rPr>
+        <w:t>(2019)</w:t>
+      </w:r>
+      <w:r>
+        <w:rPr>
+          <w:rFonts w:ascii="Times" w:hAnsi="Times"/>
+          <w:sz w:val="20"/>
+          <w:szCs w:val="20"/>
+          <w:lang w:val="pt-BR"/>
+        </w:rPr>
+        <w:t>.</w:t>
+      </w:r>
     </w:p>
     <w:p>
       <w:pPr>
@@ -6658,6 +6820,98 @@
     </w:p>
     <w:p>
       <w:pPr>
+        <w:spacing w:after="240" w:line="360" w:lineRule="auto"/>
+        <w:jc w:val="both"/>
+        <w:rPr>
+          <w:rFonts w:ascii="Times" w:eastAsia="Times" w:hAnsi="Times" w:cs="Times"/>
+          <w:lang w:val="pt-BR"/>
+        </w:rPr>
+      </w:pPr>
+    </w:p>
+    <w:p>
+      <w:pPr>
+        <w:spacing w:after="240" w:line="360" w:lineRule="auto"/>
+        <w:jc w:val="both"/>
+        <w:rPr>
+          <w:rFonts w:ascii="Times" w:eastAsia="Times" w:hAnsi="Times" w:cs="Times"/>
+          <w:lang w:val="pt-BR"/>
+        </w:rPr>
+      </w:pPr>
+    </w:p>
+    <w:p>
+      <w:pPr>
+        <w:spacing w:after="240" w:line="360" w:lineRule="auto"/>
+        <w:jc w:val="both"/>
+        <w:rPr>
+          <w:rFonts w:ascii="Times" w:eastAsia="Times" w:hAnsi="Times" w:cs="Times"/>
+          <w:lang w:val="pt-BR"/>
+        </w:rPr>
+      </w:pPr>
+    </w:p>
+    <w:p>
+      <w:pPr>
+        <w:spacing w:after="240" w:line="360" w:lineRule="auto"/>
+        <w:jc w:val="both"/>
+        <w:rPr>
+          <w:rFonts w:ascii="Times" w:eastAsia="Times" w:hAnsi="Times" w:cs="Times"/>
+          <w:lang w:val="pt-BR"/>
+        </w:rPr>
+      </w:pPr>
+    </w:p>
+    <w:p>
+      <w:pPr>
+        <w:spacing w:after="240" w:line="360" w:lineRule="auto"/>
+        <w:jc w:val="both"/>
+        <w:rPr>
+          <w:rFonts w:ascii="Times" w:eastAsia="Times" w:hAnsi="Times" w:cs="Times"/>
+          <w:lang w:val="pt-BR"/>
+        </w:rPr>
+      </w:pPr>
+    </w:p>
+    <w:p>
+      <w:pPr>
+        <w:spacing w:after="240" w:line="360" w:lineRule="auto"/>
+        <w:jc w:val="both"/>
+        <w:rPr>
+          <w:rFonts w:ascii="Times" w:eastAsia="Times" w:hAnsi="Times" w:cs="Times"/>
+          <w:lang w:val="pt-BR"/>
+        </w:rPr>
+      </w:pPr>
+    </w:p>
+    <w:p>
+      <w:pPr>
+        <w:spacing w:after="240" w:line="360" w:lineRule="auto"/>
+        <w:jc w:val="both"/>
+        <w:rPr>
+          <w:rFonts w:ascii="Times" w:eastAsia="Times" w:hAnsi="Times" w:cs="Times"/>
+          <w:lang w:val="pt-BR"/>
+        </w:rPr>
+      </w:pPr>
+    </w:p>
+    <w:p>
+      <w:pPr>
+        <w:spacing w:after="240" w:line="360" w:lineRule="auto"/>
+        <w:jc w:val="both"/>
+        <w:rPr>
+          <w:rFonts w:ascii="Times" w:eastAsia="Times" w:hAnsi="Times" w:cs="Times"/>
+          <w:lang w:val="pt-BR"/>
+        </w:rPr>
+      </w:pPr>
+    </w:p>
+    <w:p>
+      <w:pPr>
+        <w:spacing w:after="240" w:line="360" w:lineRule="auto"/>
+        <w:jc w:val="both"/>
+        <w:rPr>
+          <w:rFonts w:ascii="Times" w:eastAsia="Times" w:hAnsi="Times" w:cs="Times"/>
+          <w:lang w:val="pt-BR"/>
+        </w:rPr>
+      </w:pPr>
+      <w:bookmarkStart w:id="0" w:name="_GoBack"/>
+      <w:bookmarkEnd w:id="0"/>
+    </w:p>
+    <w:p>
+      <w:pPr>
         <w:pStyle w:val="CorpoA"/>
         <w:spacing w:line="360" w:lineRule="auto"/>
         <w:jc w:val="both"/>
@@ -6665,7 +6919,6 @@
           <w:rStyle w:val="Nenhum"/>
           <w:b/>
           <w:bCs/>
-          <w:lang w:val="pt-BR"/>
         </w:rPr>
       </w:pPr>
     </w:p>
@@ -6692,192 +6945,13 @@
           <w:bCs/>
         </w:rPr>
       </w:pPr>
-    </w:p>
-    <w:p>
-      <w:pPr>
-        <w:pStyle w:val="CorpoA"/>
-        <w:spacing w:line="360" w:lineRule="auto"/>
-        <w:jc w:val="both"/>
+      <w:r>
         <w:rPr>
           <w:rStyle w:val="Nenhum"/>
           <w:b/>
           <w:bCs/>
         </w:rPr>
-      </w:pPr>
-    </w:p>
-    <w:p>
-      <w:pPr>
-        <w:pStyle w:val="CorpoA"/>
-        <w:spacing w:line="360" w:lineRule="auto"/>
-        <w:jc w:val="both"/>
-        <w:rPr>
-          <w:rStyle w:val="Nenhum"/>
-          <w:b/>
-          <w:bCs/>
-        </w:rPr>
-      </w:pPr>
-    </w:p>
-    <w:p>
-      <w:pPr>
-        <w:pStyle w:val="CorpoA"/>
-        <w:spacing w:line="360" w:lineRule="auto"/>
-        <w:jc w:val="both"/>
-        <w:rPr>
-          <w:rStyle w:val="Nenhum"/>
-          <w:b/>
-          <w:bCs/>
-        </w:rPr>
-      </w:pPr>
-    </w:p>
-    <w:p>
-      <w:pPr>
-        <w:pStyle w:val="CorpoA"/>
-        <w:spacing w:line="360" w:lineRule="auto"/>
-        <w:jc w:val="both"/>
-        <w:rPr>
-          <w:rStyle w:val="Nenhum"/>
-          <w:b/>
-          <w:bCs/>
-        </w:rPr>
-      </w:pPr>
-    </w:p>
-    <w:p>
-      <w:pPr>
-        <w:pStyle w:val="CorpoA"/>
-        <w:spacing w:line="360" w:lineRule="auto"/>
-        <w:jc w:val="both"/>
-        <w:rPr>
-          <w:rStyle w:val="Nenhum"/>
-          <w:b/>
-          <w:bCs/>
-        </w:rPr>
-      </w:pPr>
-    </w:p>
-    <w:p>
-      <w:pPr>
-        <w:pStyle w:val="CorpoA"/>
-        <w:spacing w:line="360" w:lineRule="auto"/>
-        <w:jc w:val="both"/>
-        <w:rPr>
-          <w:rStyle w:val="Nenhum"/>
-          <w:b/>
-          <w:bCs/>
-        </w:rPr>
-      </w:pPr>
-    </w:p>
-    <w:p>
-      <w:pPr>
-        <w:pStyle w:val="CorpoA"/>
-        <w:spacing w:line="360" w:lineRule="auto"/>
-        <w:jc w:val="both"/>
-        <w:rPr>
-          <w:rStyle w:val="Nenhum"/>
-          <w:b/>
-          <w:bCs/>
-        </w:rPr>
-      </w:pPr>
-    </w:p>
-    <w:p>
-      <w:pPr>
-        <w:pStyle w:val="CorpoA"/>
-        <w:spacing w:line="360" w:lineRule="auto"/>
-        <w:jc w:val="both"/>
-        <w:rPr>
-          <w:rStyle w:val="Nenhum"/>
-          <w:b/>
-          <w:bCs/>
-        </w:rPr>
-      </w:pPr>
-    </w:p>
-    <w:p>
-      <w:pPr>
-        <w:pStyle w:val="CorpoA"/>
-        <w:spacing w:line="360" w:lineRule="auto"/>
-        <w:jc w:val="both"/>
-        <w:rPr>
-          <w:rStyle w:val="Nenhum"/>
-          <w:b/>
-          <w:bCs/>
-        </w:rPr>
-      </w:pPr>
-    </w:p>
-    <w:p>
-      <w:pPr>
-        <w:pStyle w:val="CorpoA"/>
-        <w:spacing w:line="360" w:lineRule="auto"/>
-        <w:jc w:val="both"/>
-        <w:rPr>
-          <w:rStyle w:val="Nenhum"/>
-          <w:b/>
-          <w:bCs/>
-        </w:rPr>
-      </w:pPr>
-    </w:p>
-    <w:p>
-      <w:pPr>
-        <w:pStyle w:val="CorpoA"/>
-        <w:spacing w:line="360" w:lineRule="auto"/>
-        <w:jc w:val="both"/>
-        <w:rPr>
-          <w:rStyle w:val="Nenhum"/>
-          <w:b/>
-          <w:bCs/>
-        </w:rPr>
-      </w:pPr>
-    </w:p>
-    <w:p>
-      <w:pPr>
-        <w:pStyle w:val="CorpoA"/>
-        <w:spacing w:line="360" w:lineRule="auto"/>
-        <w:jc w:val="both"/>
-        <w:rPr>
-          <w:rStyle w:val="Nenhum"/>
-          <w:b/>
-          <w:bCs/>
-        </w:rPr>
-      </w:pPr>
-    </w:p>
-    <w:p>
-      <w:pPr>
-        <w:pStyle w:val="CorpoA"/>
-        <w:spacing w:line="360" w:lineRule="auto"/>
-        <w:jc w:val="both"/>
-        <w:rPr>
-          <w:rStyle w:val="Nenhum"/>
-          <w:b/>
-          <w:bCs/>
-        </w:rPr>
-      </w:pPr>
-    </w:p>
-    <w:p>
-      <w:pPr>
-        <w:pStyle w:val="CorpoA"/>
-        <w:spacing w:line="360" w:lineRule="auto"/>
-        <w:jc w:val="both"/>
-        <w:rPr>
-          <w:rStyle w:val="Nenhum"/>
-          <w:b/>
-          <w:bCs/>
-        </w:rPr>
-      </w:pPr>
-    </w:p>
-    <w:p>
-      <w:pPr>
-        <w:pStyle w:val="CorpoA"/>
-        <w:spacing w:line="360" w:lineRule="auto"/>
-        <w:jc w:val="both"/>
-        <w:rPr>
-          <w:rStyle w:val="Nenhum"/>
-          <w:b/>
-          <w:bCs/>
-        </w:rPr>
-      </w:pPr>
-      <w:r>
-        <w:rPr>
-          <w:rStyle w:val="Nenhum"/>
-          <w:b/>
-          <w:bCs/>
-        </w:rPr>
+        <w:lastRenderedPageBreak/>
         <w:t>Conclusão</w:t>
       </w:r>
     </w:p>
@@ -7047,15 +7121,7 @@
           <w:rStyle w:val="Nenhum"/>
           <w:bCs/>
         </w:rPr>
-        <w:t xml:space="preserve"> vale ressaltar a importância que este artigo possui para os cientistas políticos e pesquisadores de opinião pública ao apontar um problema pouco aprofundado </w:t>
-      </w:r>
-      <w:r>
-        <w:rPr>
-          <w:rStyle w:val="Nenhum"/>
-          <w:bCs/>
-        </w:rPr>
-        <w:lastRenderedPageBreak/>
-        <w:t xml:space="preserve">nos estudos sobre </w:t>
+        <w:t xml:space="preserve"> vale ressaltar a importância que este artigo possui para os cientistas políticos e pesquisadores de opinião pública ao apontar um problema pouco aprofundado nos estudos sobre </w:t>
       </w:r>
       <w:proofErr w:type="spellStart"/>
       <w:r>
@@ -7218,7 +7284,6 @@
     <w:p>
       <w:pPr>
         <w:pStyle w:val="CorpoA"/>
-        <w:jc w:val="center"/>
         <w:rPr>
           <w:rStyle w:val="Nenhum"/>
           <w:u w:color="FF2600"/>
@@ -7228,65 +7293,6 @@
     <w:p>
       <w:pPr>
         <w:pStyle w:val="CorpoA"/>
-        <w:jc w:val="center"/>
-        <w:rPr>
-          <w:rStyle w:val="Nenhum"/>
-          <w:u w:color="FF2600"/>
-        </w:rPr>
-      </w:pPr>
-    </w:p>
-    <w:p>
-      <w:pPr>
-        <w:pStyle w:val="CorpoA"/>
-        <w:jc w:val="center"/>
-        <w:rPr>
-          <w:rStyle w:val="Nenhum"/>
-          <w:u w:color="FF2600"/>
-        </w:rPr>
-      </w:pPr>
-    </w:p>
-    <w:p>
-      <w:pPr>
-        <w:pStyle w:val="CorpoA"/>
-        <w:jc w:val="center"/>
-        <w:rPr>
-          <w:rStyle w:val="Nenhum"/>
-          <w:u w:color="FF2600"/>
-        </w:rPr>
-      </w:pPr>
-    </w:p>
-    <w:p>
-      <w:pPr>
-        <w:pStyle w:val="CorpoA"/>
-        <w:rPr>
-          <w:rStyle w:val="Nenhum"/>
-          <w:u w:color="FF2600"/>
-        </w:rPr>
-      </w:pPr>
-    </w:p>
-    <w:p>
-      <w:pPr>
-        <w:pStyle w:val="CorpoA"/>
-        <w:rPr>
-          <w:rStyle w:val="Nenhum"/>
-          <w:u w:color="FF2600"/>
-        </w:rPr>
-      </w:pPr>
-    </w:p>
-    <w:p>
-      <w:pPr>
-        <w:pStyle w:val="CorpoA"/>
-        <w:jc w:val="center"/>
-        <w:rPr>
-          <w:rStyle w:val="Nenhum"/>
-          <w:u w:color="FF2600"/>
-        </w:rPr>
-      </w:pPr>
-    </w:p>
-    <w:p>
-      <w:pPr>
-        <w:pStyle w:val="CorpoA"/>
-        <w:jc w:val="center"/>
       </w:pPr>
     </w:p>
     <w:p>
@@ -7308,6 +7314,7 @@
           <w:bCs/>
           <w:lang w:val="en-US"/>
         </w:rPr>
+        <w:lastRenderedPageBreak/>
         <w:t>Bibliografia</w:t>
       </w:r>
       <w:proofErr w:type="spellEnd"/>
@@ -7835,275 +7842,275 @@
         <w:rPr>
           <w:rFonts w:ascii="Times" w:hAnsi="Times"/>
         </w:rPr>
+        <w:t>__________</w:t>
+      </w:r>
+      <w:r>
+        <w:rPr>
+          <w:rFonts w:ascii="Times" w:hAnsi="Times"/>
+        </w:rPr>
+        <w:t xml:space="preserve">. e WETZELL, R. F. </w:t>
+      </w:r>
+      <w:r>
+        <w:rPr>
+          <w:rFonts w:ascii="Times" w:hAnsi="Times"/>
+        </w:rPr>
+        <w:t>“</w:t>
+      </w:r>
+      <w:r>
+        <w:rPr>
+          <w:rFonts w:ascii="Times" w:hAnsi="Times"/>
+        </w:rPr>
+        <w:t xml:space="preserve">Criminals and their Scientists: </w:t>
+      </w:r>
+      <w:proofErr w:type="gramStart"/>
+      <w:r>
+        <w:rPr>
+          <w:rFonts w:ascii="Times" w:hAnsi="Times"/>
+        </w:rPr>
+        <w:t>the</w:t>
+      </w:r>
+      <w:proofErr w:type="gramEnd"/>
+      <w:r>
+        <w:rPr>
+          <w:rFonts w:ascii="Times" w:hAnsi="Times"/>
+        </w:rPr>
+        <w:t xml:space="preserve"> History of Criminology in International Perspective.</w:t>
+      </w:r>
+      <w:r>
+        <w:rPr>
+          <w:rFonts w:ascii="Times" w:hAnsi="Times"/>
+        </w:rPr>
+        <w:t>”</w:t>
+      </w:r>
+      <w:r>
+        <w:rPr>
+          <w:rFonts w:ascii="Times" w:hAnsi="Times"/>
+        </w:rPr>
+        <w:t xml:space="preserve"> Cambridge: Cambridge University Press, 2004.</w:t>
+      </w:r>
+    </w:p>
+    <w:p>
+      <w:pPr>
+        <w:spacing w:after="213"/>
+        <w:jc w:val="both"/>
+        <w:rPr>
+          <w:rFonts w:ascii="Times" w:hAnsi="Times"/>
+        </w:rPr>
+      </w:pPr>
+      <w:r>
+        <w:rPr>
+          <w:rFonts w:ascii="Times" w:hAnsi="Times"/>
+        </w:rPr>
+        <w:t xml:space="preserve">BERELSON, Bernard R., Paul </w:t>
+      </w:r>
+      <w:proofErr w:type="spellStart"/>
+      <w:r>
+        <w:rPr>
+          <w:rFonts w:ascii="Times" w:hAnsi="Times"/>
+        </w:rPr>
+        <w:t>Lazarsfeld</w:t>
+      </w:r>
+      <w:proofErr w:type="spellEnd"/>
+      <w:r>
+        <w:rPr>
+          <w:rFonts w:ascii="Times" w:hAnsi="Times"/>
+        </w:rPr>
+        <w:t>, and William N. McPhee. “Voting: A Study of Opinion Formation in a Presidential Campaign.” Chicago: University of Chicago Press. 1954.</w:t>
+      </w:r>
+    </w:p>
+    <w:p>
+      <w:pPr>
+        <w:jc w:val="both"/>
+        <w:rPr>
+          <w:rFonts w:ascii="Times" w:hAnsi="Times"/>
+        </w:rPr>
+      </w:pPr>
+      <w:r>
+        <w:rPr>
+          <w:rFonts w:ascii="Times" w:hAnsi="Times"/>
+        </w:rPr>
+        <w:t xml:space="preserve">BERENS, Sarah; DALLENDORFER, </w:t>
+      </w:r>
+      <w:proofErr w:type="spellStart"/>
+      <w:r>
+        <w:rPr>
+          <w:rFonts w:ascii="Times" w:hAnsi="Times"/>
+        </w:rPr>
+        <w:t>Mirko</w:t>
+      </w:r>
+      <w:proofErr w:type="spellEnd"/>
+      <w:r>
+        <w:rPr>
+          <w:rFonts w:ascii="Times" w:hAnsi="Times"/>
+        </w:rPr>
+        <w:t>. “Apathy or Anger? How Crime Experience Affects Individual Vote Intention in Latin America and the Caribbean.” Paper presented at the Latin American Studies Conference, Peru, 2017.</w:t>
+      </w:r>
+    </w:p>
+    <w:p>
+      <w:pPr>
+        <w:jc w:val="both"/>
+        <w:rPr>
+          <w:rFonts w:ascii="Times" w:hAnsi="Times"/>
+        </w:rPr>
+      </w:pPr>
+    </w:p>
+    <w:p>
+      <w:pPr>
+        <w:jc w:val="both"/>
+        <w:rPr>
+          <w:rFonts w:ascii="Times" w:hAnsi="Times"/>
+        </w:rPr>
+      </w:pPr>
+      <w:r>
+        <w:rPr>
+          <w:rFonts w:ascii="Times" w:hAnsi="Times"/>
+        </w:rPr>
+        <w:t>BETESON, Regina. “Crime victimization and political participation.” American Political Science Review 106 (03): 570–587, 2012.</w:t>
+      </w:r>
+    </w:p>
+    <w:p>
+      <w:pPr>
+        <w:jc w:val="both"/>
+        <w:rPr>
+          <w:rFonts w:ascii="Times" w:hAnsi="Times"/>
+        </w:rPr>
+      </w:pPr>
+    </w:p>
+    <w:p>
+      <w:pPr>
+        <w:spacing w:after="213"/>
+        <w:jc w:val="both"/>
+        <w:rPr>
+          <w:rFonts w:ascii="Times" w:hAnsi="Times"/>
+          <w:lang w:val="pt-BR"/>
+        </w:rPr>
+      </w:pPr>
+      <w:r>
+        <w:rPr>
+          <w:rFonts w:ascii="Times" w:hAnsi="Times"/>
+        </w:rPr>
+        <w:t xml:space="preserve">BLATTMAN, Christopher. “From Violence to Voting: War and Political Participation in Uganda. </w:t>
+      </w:r>
+      <w:r>
+        <w:rPr>
+          <w:rFonts w:ascii="Times" w:hAnsi="Times"/>
+          <w:lang w:val="pt-BR"/>
+        </w:rPr>
+        <w:t xml:space="preserve">American </w:t>
+      </w:r>
+      <w:proofErr w:type="spellStart"/>
+      <w:r>
+        <w:rPr>
+          <w:rFonts w:ascii="Times" w:hAnsi="Times"/>
+          <w:lang w:val="pt-BR"/>
+        </w:rPr>
+        <w:t>Political</w:t>
+      </w:r>
+      <w:proofErr w:type="spellEnd"/>
+      <w:r>
+        <w:rPr>
+          <w:rFonts w:ascii="Times" w:hAnsi="Times"/>
+          <w:lang w:val="pt-BR"/>
+        </w:rPr>
+        <w:t xml:space="preserve"> Science </w:t>
+      </w:r>
+      <w:proofErr w:type="spellStart"/>
+      <w:r>
+        <w:rPr>
+          <w:rFonts w:ascii="Times" w:hAnsi="Times"/>
+          <w:lang w:val="pt-BR"/>
+        </w:rPr>
+        <w:t>Review</w:t>
+      </w:r>
+      <w:proofErr w:type="spellEnd"/>
+      <w:r>
+        <w:rPr>
+          <w:rFonts w:ascii="Times" w:hAnsi="Times"/>
+          <w:lang w:val="pt-BR"/>
+        </w:rPr>
+        <w:t>, 103: 231-247. 2009.</w:t>
+      </w:r>
+    </w:p>
+    <w:p>
+      <w:pPr>
+        <w:spacing w:after="213"/>
+        <w:jc w:val="both"/>
+        <w:rPr>
+          <w:rFonts w:ascii="Times" w:hAnsi="Times"/>
+          <w:lang w:val="pt-BR"/>
+        </w:rPr>
+      </w:pPr>
+      <w:r>
+        <w:rPr>
+          <w:rFonts w:ascii="Times" w:hAnsi="Times"/>
+          <w:lang w:val="pt-BR"/>
+        </w:rPr>
+        <w:t xml:space="preserve">BORGES, </w:t>
+      </w:r>
+      <w:proofErr w:type="spellStart"/>
+      <w:r>
+        <w:rPr>
+          <w:rFonts w:ascii="Times" w:hAnsi="Times"/>
+          <w:lang w:val="pt-BR"/>
+        </w:rPr>
+        <w:t>Doriam</w:t>
+      </w:r>
+      <w:proofErr w:type="spellEnd"/>
+      <w:r>
+        <w:rPr>
+          <w:rFonts w:ascii="Times" w:hAnsi="Times"/>
+          <w:lang w:val="pt-BR"/>
+        </w:rPr>
+        <w:t xml:space="preserve">. “Vitimização e sentimento de insegurança no Brasil em 2010: teoria, análise e contexto.” Revista Mediações, </w:t>
+      </w:r>
+      <w:proofErr w:type="spellStart"/>
+      <w:r>
+        <w:rPr>
+          <w:rFonts w:ascii="Times" w:hAnsi="Times"/>
+          <w:lang w:val="pt-BR"/>
+        </w:rPr>
+        <w:t>vol</w:t>
+      </w:r>
+      <w:proofErr w:type="spellEnd"/>
+      <w:r>
+        <w:rPr>
+          <w:rFonts w:ascii="Times" w:hAnsi="Times"/>
+          <w:lang w:val="pt-BR"/>
+        </w:rPr>
+        <w:t xml:space="preserve"> 8 no 1, pp 141-163. Londrina, Jan/</w:t>
+      </w:r>
+      <w:proofErr w:type="spellStart"/>
+      <w:r>
+        <w:rPr>
+          <w:rFonts w:ascii="Times" w:hAnsi="Times"/>
+          <w:lang w:val="pt-BR"/>
+        </w:rPr>
+        <w:t>Jun</w:t>
+      </w:r>
+      <w:proofErr w:type="spellEnd"/>
+      <w:r>
+        <w:rPr>
+          <w:rFonts w:ascii="Times" w:hAnsi="Times"/>
+          <w:lang w:val="pt-BR"/>
+        </w:rPr>
+        <w:t xml:space="preserve"> de 2013.</w:t>
+      </w:r>
+    </w:p>
+    <w:p>
+      <w:pPr>
+        <w:spacing w:after="213"/>
+        <w:jc w:val="both"/>
+        <w:rPr>
+          <w:rFonts w:ascii="Times" w:hAnsi="Times"/>
+          <w:lang w:val="pt-BR"/>
+        </w:rPr>
+      </w:pPr>
+      <w:r>
+        <w:rPr>
+          <w:rFonts w:ascii="Times" w:hAnsi="Times"/>
+          <w:lang w:val="pt-BR"/>
+        </w:rPr>
         <w:lastRenderedPageBreak/>
-        <w:t>__________</w:t>
-      </w:r>
-      <w:r>
-        <w:rPr>
-          <w:rFonts w:ascii="Times" w:hAnsi="Times"/>
-        </w:rPr>
-        <w:t xml:space="preserve">. e WETZELL, R. F. </w:t>
-      </w:r>
-      <w:r>
-        <w:rPr>
-          <w:rFonts w:ascii="Times" w:hAnsi="Times"/>
-        </w:rPr>
-        <w:t>“</w:t>
-      </w:r>
-      <w:r>
-        <w:rPr>
-          <w:rFonts w:ascii="Times" w:hAnsi="Times"/>
-        </w:rPr>
-        <w:t xml:space="preserve">Criminals and their Scientists: </w:t>
-      </w:r>
-      <w:proofErr w:type="gramStart"/>
-      <w:r>
-        <w:rPr>
-          <w:rFonts w:ascii="Times" w:hAnsi="Times"/>
-        </w:rPr>
-        <w:t>the</w:t>
-      </w:r>
-      <w:proofErr w:type="gramEnd"/>
-      <w:r>
-        <w:rPr>
-          <w:rFonts w:ascii="Times" w:hAnsi="Times"/>
-        </w:rPr>
-        <w:t xml:space="preserve"> History of Criminology in International Perspective.</w:t>
-      </w:r>
-      <w:r>
-        <w:rPr>
-          <w:rFonts w:ascii="Times" w:hAnsi="Times"/>
-        </w:rPr>
-        <w:t>”</w:t>
-      </w:r>
-      <w:r>
-        <w:rPr>
-          <w:rFonts w:ascii="Times" w:hAnsi="Times"/>
-        </w:rPr>
-        <w:t xml:space="preserve"> Cambridge: Cambridge University Press, 2004.</w:t>
-      </w:r>
-    </w:p>
-    <w:p>
-      <w:pPr>
-        <w:spacing w:after="213"/>
-        <w:jc w:val="both"/>
-        <w:rPr>
-          <w:rFonts w:ascii="Times" w:hAnsi="Times"/>
-        </w:rPr>
-      </w:pPr>
-      <w:r>
-        <w:rPr>
-          <w:rFonts w:ascii="Times" w:hAnsi="Times"/>
-        </w:rPr>
-        <w:t xml:space="preserve">BERELSON, Bernard R., Paul </w:t>
-      </w:r>
-      <w:proofErr w:type="spellStart"/>
-      <w:r>
-        <w:rPr>
-          <w:rFonts w:ascii="Times" w:hAnsi="Times"/>
-        </w:rPr>
-        <w:t>Lazarsfeld</w:t>
-      </w:r>
-      <w:proofErr w:type="spellEnd"/>
-      <w:r>
-        <w:rPr>
-          <w:rFonts w:ascii="Times" w:hAnsi="Times"/>
-        </w:rPr>
-        <w:t>, and William N. McPhee. “Voting: A Study of Opinion Formation in a Presidential Campaign.” Chicago: University of Chicago Press. 1954.</w:t>
-      </w:r>
-    </w:p>
-    <w:p>
-      <w:pPr>
-        <w:jc w:val="both"/>
-        <w:rPr>
-          <w:rFonts w:ascii="Times" w:hAnsi="Times"/>
-        </w:rPr>
-      </w:pPr>
-      <w:r>
-        <w:rPr>
-          <w:rFonts w:ascii="Times" w:hAnsi="Times"/>
-        </w:rPr>
-        <w:t xml:space="preserve">BERENS, Sarah; DALLENDORFER, </w:t>
-      </w:r>
-      <w:proofErr w:type="spellStart"/>
-      <w:r>
-        <w:rPr>
-          <w:rFonts w:ascii="Times" w:hAnsi="Times"/>
-        </w:rPr>
-        <w:t>Mirko</w:t>
-      </w:r>
-      <w:proofErr w:type="spellEnd"/>
-      <w:r>
-        <w:rPr>
-          <w:rFonts w:ascii="Times" w:hAnsi="Times"/>
-        </w:rPr>
-        <w:t>. “Apathy or Anger? How Crime Experience Affects Individual Vote Intention in Latin America and the Caribbean.” Paper presented at the Latin American Studies Conference, Peru, 2017.</w:t>
-      </w:r>
-    </w:p>
-    <w:p>
-      <w:pPr>
-        <w:jc w:val="both"/>
-        <w:rPr>
-          <w:rFonts w:ascii="Times" w:hAnsi="Times"/>
-        </w:rPr>
-      </w:pPr>
-    </w:p>
-    <w:p>
-      <w:pPr>
-        <w:jc w:val="both"/>
-        <w:rPr>
-          <w:rFonts w:ascii="Times" w:hAnsi="Times"/>
-        </w:rPr>
-      </w:pPr>
-      <w:r>
-        <w:rPr>
-          <w:rFonts w:ascii="Times" w:hAnsi="Times"/>
-        </w:rPr>
-        <w:t>BETESON, Regina. “Crime victimization and political participation.” American Political Science Review 106 (03): 570–587, 2012.</w:t>
-      </w:r>
-    </w:p>
-    <w:p>
-      <w:pPr>
-        <w:jc w:val="both"/>
-        <w:rPr>
-          <w:rFonts w:ascii="Times" w:hAnsi="Times"/>
-        </w:rPr>
-      </w:pPr>
-    </w:p>
-    <w:p>
-      <w:pPr>
-        <w:spacing w:after="213"/>
-        <w:jc w:val="both"/>
-        <w:rPr>
-          <w:rFonts w:ascii="Times" w:hAnsi="Times"/>
-          <w:lang w:val="pt-BR"/>
-        </w:rPr>
-      </w:pPr>
-      <w:r>
-        <w:rPr>
-          <w:rFonts w:ascii="Times" w:hAnsi="Times"/>
-        </w:rPr>
-        <w:t xml:space="preserve">BLATTMAN, Christopher. “From Violence to Voting: War and Political Participation in Uganda. </w:t>
-      </w:r>
-      <w:r>
-        <w:rPr>
-          <w:rFonts w:ascii="Times" w:hAnsi="Times"/>
-          <w:lang w:val="pt-BR"/>
-        </w:rPr>
-        <w:t xml:space="preserve">American </w:t>
-      </w:r>
-      <w:proofErr w:type="spellStart"/>
-      <w:r>
-        <w:rPr>
-          <w:rFonts w:ascii="Times" w:hAnsi="Times"/>
-          <w:lang w:val="pt-BR"/>
-        </w:rPr>
-        <w:t>Political</w:t>
-      </w:r>
-      <w:proofErr w:type="spellEnd"/>
-      <w:r>
-        <w:rPr>
-          <w:rFonts w:ascii="Times" w:hAnsi="Times"/>
-          <w:lang w:val="pt-BR"/>
-        </w:rPr>
-        <w:t xml:space="preserve"> Science </w:t>
-      </w:r>
-      <w:proofErr w:type="spellStart"/>
-      <w:r>
-        <w:rPr>
-          <w:rFonts w:ascii="Times" w:hAnsi="Times"/>
-          <w:lang w:val="pt-BR"/>
-        </w:rPr>
-        <w:t>Review</w:t>
-      </w:r>
-      <w:proofErr w:type="spellEnd"/>
-      <w:r>
-        <w:rPr>
-          <w:rFonts w:ascii="Times" w:hAnsi="Times"/>
-          <w:lang w:val="pt-BR"/>
-        </w:rPr>
-        <w:t>, 103: 231-247. 2009.</w:t>
-      </w:r>
-    </w:p>
-    <w:p>
-      <w:pPr>
-        <w:spacing w:after="213"/>
-        <w:jc w:val="both"/>
-        <w:rPr>
-          <w:rFonts w:ascii="Times" w:hAnsi="Times"/>
-          <w:lang w:val="pt-BR"/>
-        </w:rPr>
-      </w:pPr>
-      <w:r>
-        <w:rPr>
-          <w:rFonts w:ascii="Times" w:hAnsi="Times"/>
-          <w:lang w:val="pt-BR"/>
-        </w:rPr>
-        <w:t xml:space="preserve">BORGES, </w:t>
-      </w:r>
-      <w:proofErr w:type="spellStart"/>
-      <w:r>
-        <w:rPr>
-          <w:rFonts w:ascii="Times" w:hAnsi="Times"/>
-          <w:lang w:val="pt-BR"/>
-        </w:rPr>
-        <w:t>Doriam</w:t>
-      </w:r>
-      <w:proofErr w:type="spellEnd"/>
-      <w:r>
-        <w:rPr>
-          <w:rFonts w:ascii="Times" w:hAnsi="Times"/>
-          <w:lang w:val="pt-BR"/>
-        </w:rPr>
-        <w:t xml:space="preserve">. “Vitimização e sentimento de insegurança no Brasil em 2010: teoria, análise e contexto.” Revista Mediações, </w:t>
-      </w:r>
-      <w:proofErr w:type="spellStart"/>
-      <w:r>
-        <w:rPr>
-          <w:rFonts w:ascii="Times" w:hAnsi="Times"/>
-          <w:lang w:val="pt-BR"/>
-        </w:rPr>
-        <w:t>vol</w:t>
-      </w:r>
-      <w:proofErr w:type="spellEnd"/>
-      <w:r>
-        <w:rPr>
-          <w:rFonts w:ascii="Times" w:hAnsi="Times"/>
-          <w:lang w:val="pt-BR"/>
-        </w:rPr>
-        <w:t xml:space="preserve"> 8 no 1, pp 141-163. Londrina, Jan/</w:t>
-      </w:r>
-      <w:proofErr w:type="spellStart"/>
-      <w:r>
-        <w:rPr>
-          <w:rFonts w:ascii="Times" w:hAnsi="Times"/>
-          <w:lang w:val="pt-BR"/>
-        </w:rPr>
-        <w:t>Jun</w:t>
-      </w:r>
-      <w:proofErr w:type="spellEnd"/>
-      <w:r>
-        <w:rPr>
-          <w:rFonts w:ascii="Times" w:hAnsi="Times"/>
-          <w:lang w:val="pt-BR"/>
-        </w:rPr>
-        <w:t xml:space="preserve"> de 2013.</w:t>
-      </w:r>
-    </w:p>
-    <w:p>
-      <w:pPr>
-        <w:spacing w:after="213"/>
-        <w:jc w:val="both"/>
-        <w:rPr>
-          <w:rFonts w:ascii="Times" w:hAnsi="Times"/>
-          <w:lang w:val="pt-BR"/>
-        </w:rPr>
-      </w:pPr>
-      <w:r>
-        <w:rPr>
-          <w:rFonts w:ascii="Times" w:hAnsi="Times"/>
-          <w:lang w:val="pt-BR"/>
-        </w:rPr>
         <w:t xml:space="preserve">BORSANI, Hugo. “Eleições e Desempenho macroeconômico na América Latina (1979-1998).” DADOS -Revista de Ciências Sociais, Vol. 44, no 3, pp. 481 a 512. Rio de Janeiro, 2001. </w:t>
       </w:r>
     </w:p>
@@ -8381,7 +8388,6 @@
           <w:rFonts w:ascii="Times" w:hAnsi="Times"/>
           <w:lang w:val="pt-BR"/>
         </w:rPr>
-        <w:lastRenderedPageBreak/>
         <w:t xml:space="preserve">CERQUEIRA, Daniel; LOBÃO, Waldir. (2004). “Determinantes da Criminalidade: arcabouços teóricos e resultados empíricos.” DADOS, Revista de Ciências Sociais, vol. 47, n. 2, 233-269. 2004. </w:t>
       </w:r>
     </w:p>
@@ -8555,6 +8561,7 @@
           <w:rFonts w:ascii="Times" w:eastAsia="Times" w:hAnsi="Times"/>
           <w:lang w:val="pt-BR"/>
         </w:rPr>
+        <w:lastRenderedPageBreak/>
         <w:t xml:space="preserve">DOWNS, Anthony. “Uma teoria econômica da democracia.” </w:t>
       </w:r>
       <w:r>
@@ -9581,7 +9588,6 @@
           <w:rFonts w:ascii="Times" w:hAnsi="Times"/>
           <w:lang w:val="pt-BR"/>
         </w:rPr>
-        <w:lastRenderedPageBreak/>
         <w:br/>
       </w:r>
       <w:r>
@@ -9893,6 +9899,7 @@
         <w:rPr>
           <w:rFonts w:ascii="Times" w:hAnsi="Times"/>
         </w:rPr>
+        <w:lastRenderedPageBreak/>
         <w:t>HOSMER, David; LEMESHOW, Stanley e STURDIVANT, Rodney. “Applied Logistic Regression.” John Wiley &amp; Sons, Inc., 2013.</w:t>
       </w:r>
     </w:p>
@@ -10319,7 +10326,6 @@
           <w:color w:val="000000"/>
           <w:lang w:val="pt-BR" w:eastAsia="pt-BR"/>
         </w:rPr>
-        <w:lastRenderedPageBreak/>
         <w:t>LIJPHART, Arend</w:t>
       </w:r>
       <w:r>
@@ -10672,6 +10678,7 @@
           <w:rFonts w:ascii="Times" w:hAnsi="Times"/>
           <w:lang w:val="pt-BR"/>
         </w:rPr>
+        <w:lastRenderedPageBreak/>
         <w:t>MELO, Marcus. “O viés majoritário na política comparada: responsabilização, desenho institucional e qualidade da democracia.” Revista Brasileira de Ciências Sociais, vol. 22, </w:t>
       </w:r>
       <w:r>
@@ -11016,7 +11023,6 @@
           <w:rFonts w:ascii="Times" w:hAnsi="Times"/>
           <w:lang w:val="pt-BR"/>
         </w:rPr>
-        <w:lastRenderedPageBreak/>
         <w:t>PAIXÃO, A. L. “Crime, controle social e consolidação da cidadania.” In: REIS, F. &amp; O’DONNELL, G. (eds.). A democracia no Brasil. São Paulo, Vértice. p. 168-199, 1988.</w:t>
       </w:r>
     </w:p>
@@ -11368,6 +11374,7 @@
         <w:rPr>
           <w:rFonts w:ascii="Times" w:hAnsi="Times"/>
         </w:rPr>
+        <w:lastRenderedPageBreak/>
         <w:t xml:space="preserve">_______________ “Crime Diminishes Political Support and Democratic Attitudes in Honduras.” </w:t>
       </w:r>
       <w:proofErr w:type="spellStart"/>
@@ -11751,7 +11758,6 @@
         <w:rPr>
           <w:rFonts w:ascii="Times" w:hAnsi="Times"/>
         </w:rPr>
-        <w:lastRenderedPageBreak/>
         <w:t xml:space="preserve">SINGER, Matthew M. “Who says It’s the Economy? Cross-National and Cross-Individual Variation in the Salience od Economic Performance.” </w:t>
       </w:r>
       <w:proofErr w:type="spellStart"/>
@@ -12117,6 +12123,7 @@
         <w:rPr>
           <w:rFonts w:ascii="Times" w:hAnsi="Times"/>
         </w:rPr>
+        <w:lastRenderedPageBreak/>
         <w:t xml:space="preserve">UNITED NATIONS OFFICE ON DRUGS AND CRIME; UNITED NATIONS ECONOMIC COMMISSION FOR EUROPE. Manual on victimization surveys. Geneva, 2010. </w:t>
       </w:r>
       <w:proofErr w:type="spellStart"/>
@@ -12968,6 +12975,7 @@
         </w:rPr>
         <w:t xml:space="preserve"> do LAPOP utilizados neste trabalho, estão disponíveis no meu perfil no </w:t>
       </w:r>
+      <w:proofErr w:type="spellStart"/>
       <w:r>
         <w:rPr>
           <w:i/>
@@ -12975,18 +12983,24 @@
           <w:szCs w:val="20"/>
           <w:lang w:val="pt-BR"/>
         </w:rPr>
-        <w:t>Open Science Framework</w:t>
-      </w:r>
+        <w:t>Github</w:t>
+      </w:r>
+      <w:proofErr w:type="spellEnd"/>
       <w:r>
         <w:rPr>
           <w:sz w:val="20"/>
           <w:szCs w:val="20"/>
           <w:lang w:val="pt-BR"/>
         </w:rPr>
-        <w:t xml:space="preserve"> (OSF): </w:t>
+        <w:t>:</w:t>
+      </w:r>
+      <w:r>
+        <w:rPr>
+          <w:lang w:val="pt-BR"/>
+        </w:rPr>
+        <w:t xml:space="preserve"> </w:t>
       </w:r>
       <w:hyperlink r:id="rId2" w:history="1">
-        <w:proofErr w:type="spellStart"/>
         <w:r>
           <w:rPr>
             <w:rStyle w:val="Hyperlink"/>
@@ -12994,39 +13008,17 @@
             <w:szCs w:val="20"/>
             <w:lang w:val="pt-BR"/>
           </w:rPr>
-          <w:t>https</w:t>
-        </w:r>
-        <w:proofErr w:type="spellEnd"/>
-        <w:r>
-          <w:rPr>
-            <w:rStyle w:val="Hyperlink"/>
-            <w:sz w:val="20"/>
-            <w:szCs w:val="20"/>
-            <w:lang w:val="pt-BR"/>
-          </w:rPr>
-          <w:t>://</w:t>
-        </w:r>
-        <w:proofErr w:type="spellStart"/>
-        <w:r>
-          <w:rPr>
-            <w:rStyle w:val="Hyperlink"/>
-            <w:sz w:val="20"/>
-            <w:szCs w:val="20"/>
-            <w:lang w:val="pt-BR"/>
-          </w:rPr>
-          <w:t>osf.io</w:t>
-        </w:r>
-        <w:proofErr w:type="spellEnd"/>
-        <w:r>
-          <w:rPr>
-            <w:rStyle w:val="Hyperlink"/>
-            <w:sz w:val="20"/>
-            <w:szCs w:val="20"/>
-            <w:lang w:val="pt-BR"/>
-          </w:rPr>
-          <w:t>/5843n/</w:t>
+          <w:t>https://github.com/gabifdemelo/democracia_percepcaosobreviolencia.git</w:t>
         </w:r>
       </w:hyperlink>
+      <w:r>
+        <w:rPr>
+          <w:sz w:val="20"/>
+          <w:szCs w:val="20"/>
+          <w:lang w:val="pt-BR"/>
+        </w:rPr>
+        <w:t xml:space="preserve"> </w:t>
+      </w:r>
       <w:r>
         <w:rPr>
           <w:sz w:val="20"/>
@@ -13999,6 +13991,46 @@
       </w:tblCellMar>
     </w:tblPr>
   </w:style>
+  <w:style w:type="paragraph" w:styleId="Textodebalo">
+    <w:name w:val="Balloon Text"/>
+    <w:basedOn w:val="Normal"/>
+    <w:link w:val="TextodebaloChar"/>
+    <w:uiPriority w:val="99"/>
+    <w:semiHidden/>
+    <w:unhideWhenUsed/>
+    <w:rsid w:val="00125646"/>
+    <w:rPr>
+      <w:sz w:val="26"/>
+      <w:szCs w:val="26"/>
+    </w:rPr>
+  </w:style>
+  <w:style w:type="character" w:customStyle="1" w:styleId="TextodebaloChar">
+    <w:name w:val="Texto de balão Char"/>
+    <w:basedOn w:val="Fontepargpadro"/>
+    <w:link w:val="Textodebalo"/>
+    <w:uiPriority w:val="99"/>
+    <w:semiHidden/>
+    <w:rsid w:val="00125646"/>
+    <w:rPr>
+      <w:rFonts w:ascii="Times New Roman" w:eastAsia="Arial Unicode MS" w:hAnsi="Times New Roman" w:cs="Times New Roman"/>
+      <w:sz w:val="26"/>
+      <w:szCs w:val="26"/>
+      <w:bdr w:val="nil"/>
+      <w:lang w:val="en-US"/>
+    </w:rPr>
+  </w:style>
+  <w:style w:type="character" w:styleId="MenoPendente">
+    <w:name w:val="Unresolved Mention"/>
+    <w:basedOn w:val="Fontepargpadro"/>
+    <w:uiPriority w:val="99"/>
+    <w:semiHidden/>
+    <w:unhideWhenUsed/>
+    <w:rsid w:val="00DF1AD8"/>
+    <w:rPr>
+      <w:color w:val="808080"/>
+      <w:shd w:val="clear" w:color="auto" w:fill="E6E6E6"/>
+    </w:rPr>
+  </w:style>
 </w:styles>
 </file>
 
@@ -14302,7 +14334,7 @@
 </file>
 
 <file path=customXml/itemProps1.xml><?xml version="1.0" encoding="utf-8"?>
-<ds:datastoreItem xmlns:ds="http://schemas.openxmlformats.org/officeDocument/2006/customXml" ds:itemID="{0ED6D64C-C9F7-3C47-ACFE-9B2A7D46FF04}">
+<ds:datastoreItem xmlns:ds="http://schemas.openxmlformats.org/officeDocument/2006/customXml" ds:itemID="{40544D97-E9C3-3D4D-BE81-1E0BDBAF5CFD}">
   <ds:schemaRefs>
     <ds:schemaRef ds:uri="http://schemas.openxmlformats.org/officeDocument/2006/bibliography"/>
   </ds:schemaRefs>

</xml_diff>